<commit_message>
Dodanie pseudokodu do Strassena
</commit_message>
<xml_diff>
--- a/zestaw1/Mytnik_Rola_Wasieleski_zestaw1.docx
+++ b/zestaw1/Mytnik_Rola_Wasieleski_zestaw1.docx
@@ -1,6 +1,6 @@
 
 <file path=word/document.xml><?xml version="1.0" encoding="utf-8"?>
-<w:document xmlns:wpc="http://schemas.microsoft.com/office/word/2010/wordprocessingCanvas" xmlns:cx="http://schemas.microsoft.com/office/drawing/2014/chartex" xmlns:mc="http://schemas.openxmlformats.org/markup-compatibility/2006" xmlns:o="urn:schemas-microsoft-com:office:office" xmlns:r="http://schemas.openxmlformats.org/officeDocument/2006/relationships" xmlns:m="http://schemas.openxmlformats.org/officeDocument/2006/math" xmlns:v="urn:schemas-microsoft-com:vml" xmlns:wp14="http://schemas.microsoft.com/office/word/2010/wordprocessingDrawing" xmlns:wp="http://schemas.openxmlformats.org/drawingml/2006/wordprocessingDrawing" xmlns:w10="urn:schemas-microsoft-com:office:word" xmlns:w="http://schemas.openxmlformats.org/wordprocessingml/2006/main" xmlns:w14="http://schemas.microsoft.com/office/word/2010/wordml" xmlns:w15="http://schemas.microsoft.com/office/word/2012/wordml" xmlns:w16se="http://schemas.microsoft.com/office/word/2015/wordml/symex" xmlns:wpg="http://schemas.microsoft.com/office/word/2010/wordprocessingGroup" xmlns:wpi="http://schemas.microsoft.com/office/word/2010/wordprocessingInk" xmlns:wne="http://schemas.microsoft.com/office/word/2006/wordml" xmlns:wps="http://schemas.microsoft.com/office/word/2010/wordprocessingShape" mc:Ignorable="w14 w15 w16se wp14">
+<w:document xmlns:wpc="http://schemas.microsoft.com/office/word/2010/wordprocessingCanvas" xmlns:cx="http://schemas.microsoft.com/office/drawing/2014/chartex" xmlns:cx1="http://schemas.microsoft.com/office/drawing/2015/9/8/chartex" xmlns:cx2="http://schemas.microsoft.com/office/drawing/2015/10/21/chartex" xmlns:cx3="http://schemas.microsoft.com/office/drawing/2016/5/9/chartex" xmlns:cx4="http://schemas.microsoft.com/office/drawing/2016/5/10/chartex" xmlns:cx5="http://schemas.microsoft.com/office/drawing/2016/5/11/chartex" xmlns:cx6="http://schemas.microsoft.com/office/drawing/2016/5/12/chartex" xmlns:cx7="http://schemas.microsoft.com/office/drawing/2016/5/13/chartex" xmlns:cx8="http://schemas.microsoft.com/office/drawing/2016/5/14/chartex" xmlns:mc="http://schemas.openxmlformats.org/markup-compatibility/2006" xmlns:aink="http://schemas.microsoft.com/office/drawing/2016/ink" xmlns:am3d="http://schemas.microsoft.com/office/drawing/2017/model3d" xmlns:o="urn:schemas-microsoft-com:office:office" xmlns:oel="http://schemas.microsoft.com/office/2019/extlst" xmlns:r="http://schemas.openxmlformats.org/officeDocument/2006/relationships" xmlns:m="http://schemas.openxmlformats.org/officeDocument/2006/math" xmlns:v="urn:schemas-microsoft-com:vml" xmlns:wp14="http://schemas.microsoft.com/office/word/2010/wordprocessingDrawing" xmlns:wp="http://schemas.openxmlformats.org/drawingml/2006/wordprocessingDrawing" xmlns:w10="urn:schemas-microsoft-com:office:word" xmlns:w="http://schemas.openxmlformats.org/wordprocessingml/2006/main" xmlns:w14="http://schemas.microsoft.com/office/word/2010/wordml" xmlns:w15="http://schemas.microsoft.com/office/word/2012/wordml" xmlns:w16cex="http://schemas.microsoft.com/office/word/2018/wordml/cex" xmlns:w16cid="http://schemas.microsoft.com/office/word/2016/wordml/cid" xmlns:w16="http://schemas.microsoft.com/office/word/2018/wordml" xmlns:w16sdtdh="http://schemas.microsoft.com/office/word/2020/wordml/sdtdatahash" xmlns:w16se="http://schemas.microsoft.com/office/word/2015/wordml/symex" xmlns:wpg="http://schemas.microsoft.com/office/word/2010/wordprocessingGroup" xmlns:wpi="http://schemas.microsoft.com/office/word/2010/wordprocessingInk" xmlns:wne="http://schemas.microsoft.com/office/word/2006/wordml" xmlns:wps="http://schemas.microsoft.com/office/word/2010/wordprocessingShape" mc:Ignorable="w14 w15 w16se w16cid w16 w16cex w16sdtdh wp14">
   <w:body>
     <w:p>
       <w:pPr>
@@ -12,8 +12,13 @@
         <w:t xml:space="preserve">Adam Mytnik, Przemysław Rola, </w:t>
       </w:r>
       <w:r>
-        <w:t>Juliusz Wasieleski</w:t>
-      </w:r>
+        <w:t xml:space="preserve">Juliusz </w:t>
+      </w:r>
+      <w:proofErr w:type="spellStart"/>
+      <w:r>
+        <w:t>Wasieleski</w:t>
+      </w:r>
+      <w:proofErr w:type="spellEnd"/>
       <w:r>
         <w:br/>
       </w:r>
@@ -144,8 +149,13 @@
         </w:numPr>
       </w:pPr>
       <w:r>
-        <w:t>Rekurencyjnego mnożenia macierzy metodą Binet’a</w:t>
-      </w:r>
+        <w:t xml:space="preserve">Rekurencyjnego mnożenia macierzy metodą </w:t>
+      </w:r>
+      <w:proofErr w:type="spellStart"/>
+      <w:r>
+        <w:t>Binet’a</w:t>
+      </w:r>
+      <w:proofErr w:type="spellEnd"/>
     </w:p>
     <w:p>
       <w:pPr>
@@ -156,8 +166,13 @@
         </w:numPr>
       </w:pPr>
       <w:r>
-        <w:t>Rekurencyjnego mnożenia macierzy metodą Strassena</w:t>
-      </w:r>
+        <w:t xml:space="preserve">Rekurencyjnego mnożenia macierzy metodą </w:t>
+      </w:r>
+      <w:proofErr w:type="spellStart"/>
+      <w:r>
+        <w:t>Strassena</w:t>
+      </w:r>
+      <w:proofErr w:type="spellEnd"/>
     </w:p>
     <w:p>
       <w:pPr>
@@ -307,13 +322,35 @@
         <w:ind w:firstLine="424"/>
       </w:pPr>
       <w:r>
-        <w:t xml:space="preserve">Ćwiczenie wykonałem w języku Python </w:t>
+        <w:t xml:space="preserve">Ćwiczenie wykonałem w języku </w:t>
+      </w:r>
+      <w:proofErr w:type="spellStart"/>
+      <w:r>
+        <w:t>Python</w:t>
+      </w:r>
+      <w:proofErr w:type="spellEnd"/>
+      <w:r>
+        <w:t xml:space="preserve"> </w:t>
       </w:r>
       <w:r>
         <w:rPr>
           <w:highlight w:val="yellow"/>
         </w:rPr>
-        <w:t>przy użyciu Jupyer Notebooka</w:t>
+        <w:t xml:space="preserve">przy użyciu </w:t>
+      </w:r>
+      <w:proofErr w:type="spellStart"/>
+      <w:r>
+        <w:rPr>
+          <w:highlight w:val="yellow"/>
+        </w:rPr>
+        <w:t>Jupyer</w:t>
+      </w:r>
+      <w:proofErr w:type="spellEnd"/>
+      <w:r>
+        <w:rPr>
+          <w:highlight w:val="yellow"/>
+        </w:rPr>
+        <w:t xml:space="preserve"> Notebooka</w:t>
       </w:r>
       <w:r>
         <w:t>. Do o</w:t>
@@ -324,11 +361,33 @@
       <w:r>
         <w:t xml:space="preserve">użyłem bibliotek </w:t>
       </w:r>
+      <w:proofErr w:type="spellStart"/>
       <w:r>
         <w:rPr>
           <w:i/>
         </w:rPr>
-        <w:t>numpy, pandas.</w:t>
+        <w:t>numpy</w:t>
+      </w:r>
+      <w:proofErr w:type="spellEnd"/>
+      <w:r>
+        <w:rPr>
+          <w:i/>
+        </w:rPr>
+        <w:t xml:space="preserve">, </w:t>
+      </w:r>
+      <w:proofErr w:type="spellStart"/>
+      <w:r>
+        <w:rPr>
+          <w:i/>
+        </w:rPr>
+        <w:t>pandas</w:t>
+      </w:r>
+      <w:proofErr w:type="spellEnd"/>
+      <w:r>
+        <w:rPr>
+          <w:i/>
+        </w:rPr>
+        <w:t>.</w:t>
       </w:r>
     </w:p>
     <w:p>
@@ -342,12 +401,14 @@
       <w:r>
         <w:t xml:space="preserve">Do rysowania wykresów użyłem biblioteki </w:t>
       </w:r>
+      <w:proofErr w:type="spellStart"/>
       <w:r>
         <w:rPr>
           <w:i/>
         </w:rPr>
         <w:t>matplotlib</w:t>
       </w:r>
+      <w:proofErr w:type="spellEnd"/>
       <w:r>
         <w:rPr>
           <w:i/>
@@ -367,7 +428,21 @@
         <w:rPr>
           <w:highlight w:val="yellow"/>
         </w:rPr>
-        <w:t>Lenovo Y50-70 z systemem Windows 10 Pro w wersji 10.0.19045, procesor Intel Core i7-4720HQ  2.60GHz, 2601 MHz, rdzenie: 4, procesory logiczne: 8.</w:t>
+        <w:t xml:space="preserve">Lenovo Y50-70 z systemem Windows 10 Pro w wersji 10.0.19045, procesor Intel </w:t>
+      </w:r>
+      <w:proofErr w:type="spellStart"/>
+      <w:r>
+        <w:rPr>
+          <w:highlight w:val="yellow"/>
+        </w:rPr>
+        <w:t>Core</w:t>
+      </w:r>
+      <w:proofErr w:type="spellEnd"/>
+      <w:r>
+        <w:rPr>
+          <w:highlight w:val="yellow"/>
+        </w:rPr>
+        <w:t xml:space="preserve"> i7-4720HQ  2.60GHz, 2601 MHz, rdzenie: 4, procesory logiczne: 8.</w:t>
       </w:r>
     </w:p>
     <w:p>
@@ -379,7 +454,6 @@
         </w:numPr>
       </w:pPr>
       <w:r>
-        <w:lastRenderedPageBreak/>
         <w:t>Implementacja algorytmów</w:t>
       </w:r>
     </w:p>
@@ -392,8 +466,13 @@
         </w:numPr>
       </w:pPr>
       <w:r>
-        <w:t>Rekurencyjne mnożenie macierzy metodą Binet’a</w:t>
-      </w:r>
+        <w:t xml:space="preserve">Rekurencyjne mnożenie macierzy metodą </w:t>
+      </w:r>
+      <w:proofErr w:type="spellStart"/>
+      <w:r>
+        <w:t>Binet’a</w:t>
+      </w:r>
+      <w:proofErr w:type="spellEnd"/>
     </w:p>
     <w:p>
       <w:pPr>
@@ -428,8 +507,13 @@
         </w:numPr>
       </w:pPr>
       <w:r>
-        <w:t>Rekurencyjne mnożenie macierzy metodą Strassena</w:t>
-      </w:r>
+        <w:t xml:space="preserve">Rekurencyjne mnożenie macierzy metodą </w:t>
+      </w:r>
+      <w:proofErr w:type="spellStart"/>
+      <w:r>
+        <w:t>Strassena</w:t>
+      </w:r>
+      <w:proofErr w:type="spellEnd"/>
     </w:p>
     <w:p>
       <w:pPr>
@@ -445,6 +529,1511 @@
     </w:p>
     <w:p>
       <w:pPr>
+        <w:ind w:left="142"/>
+      </w:pPr>
+    </w:p>
+    <w:p>
+      <w:pPr>
+        <w:spacing w:after="0"/>
+        <w:ind w:left="142"/>
+        <w:rPr>
+          <w:i/>
+          <w:iCs/>
+          <w:lang w:val="en-US"/>
+        </w:rPr>
+      </w:pPr>
+      <w:r>
+        <w:rPr>
+          <w:lang w:val="en-US"/>
+        </w:rPr>
+        <w:t>SMU</w:t>
+      </w:r>
+      <w:r>
+        <w:rPr>
+          <w:i/>
+          <w:iCs/>
+          <w:lang w:val="en-US"/>
+        </w:rPr>
+        <w:t>(A,B):</w:t>
+      </w:r>
+      <w:r>
+        <w:rPr>
+          <w:i/>
+          <w:iCs/>
+          <w:lang w:val="en-US"/>
+        </w:rPr>
+        <w:tab/>
+      </w:r>
+      <w:r>
+        <w:rPr>
+          <w:i/>
+          <w:iCs/>
+          <w:lang w:val="en-US"/>
+        </w:rPr>
+        <w:tab/>
+      </w:r>
+      <w:r>
+        <w:rPr>
+          <w:i/>
+          <w:iCs/>
+          <w:lang w:val="en-US"/>
+        </w:rPr>
+        <w:tab/>
+      </w:r>
+      <w:r>
+        <w:rPr>
+          <w:i/>
+          <w:iCs/>
+          <w:lang w:val="en-US"/>
+        </w:rPr>
+        <w:t xml:space="preserve"> # Strassen Matrix </w:t>
+      </w:r>
+      <w:r>
+        <w:rPr>
+          <w:i/>
+          <w:iCs/>
+          <w:lang w:val="en-US"/>
+        </w:rPr>
+        <w:t>Multiplication</w:t>
+      </w:r>
+    </w:p>
+    <w:p>
+      <w:pPr>
+        <w:spacing w:after="0"/>
+        <w:ind w:left="708"/>
+        <w:rPr>
+          <w:b/>
+          <w:bCs/>
+        </w:rPr>
+      </w:pPr>
+      <w:r>
+        <w:rPr>
+          <w:b/>
+          <w:bCs/>
+        </w:rPr>
+        <w:t xml:space="preserve">Jeżeli </w:t>
+      </w:r>
+      <w:r>
+        <w:rPr>
+          <w:i/>
+          <w:iCs/>
+        </w:rPr>
+        <w:t>A</w:t>
+      </w:r>
+      <w:r>
+        <w:t xml:space="preserve"> oraz </w:t>
+      </w:r>
+      <w:r>
+        <w:rPr>
+          <w:i/>
+          <w:iCs/>
+        </w:rPr>
+        <w:t>B</w:t>
+      </w:r>
+      <w:r>
+        <w:t xml:space="preserve"> mają </w:t>
+      </w:r>
+      <w:r>
+        <w:t>rozmiar 1</w:t>
+      </w:r>
+      <w:r>
+        <w:rPr>
+          <w:b/>
+          <w:bCs/>
+        </w:rPr>
+        <w:t>:</w:t>
+      </w:r>
+    </w:p>
+    <w:p>
+      <w:pPr>
+        <w:spacing w:after="0"/>
+        <w:ind w:left="708"/>
+        <w:rPr>
+          <w:b/>
+          <w:bCs/>
+        </w:rPr>
+      </w:pPr>
+      <w:r>
+        <w:rPr>
+          <w:b/>
+          <w:bCs/>
+        </w:rPr>
+        <w:tab/>
+        <w:t xml:space="preserve">Zwróć </w:t>
+      </w:r>
+      <w:r>
+        <w:rPr>
+          <w:i/>
+          <w:iCs/>
+        </w:rPr>
+        <w:t>A</w:t>
+      </w:r>
+      <w:r>
+        <w:t>*</w:t>
+      </w:r>
+      <w:r>
+        <w:rPr>
+          <w:i/>
+          <w:iCs/>
+        </w:rPr>
+        <w:t>B</w:t>
+      </w:r>
+    </w:p>
+    <w:p>
+      <w:pPr>
+        <w:spacing w:after="0"/>
+        <w:rPr>
+          <w:b/>
+          <w:bCs/>
+        </w:rPr>
+      </w:pPr>
+      <w:r>
+        <w:rPr>
+          <w:b/>
+          <w:bCs/>
+        </w:rPr>
+        <w:tab/>
+      </w:r>
+      <w:r>
+        <w:rPr>
+          <w:b/>
+          <w:bCs/>
+        </w:rPr>
+        <w:t>W przeciwnym wypadku:</w:t>
+      </w:r>
+    </w:p>
+    <w:p>
+      <w:pPr>
+        <w:spacing w:after="0"/>
+        <w:rPr>
+          <w:rFonts w:eastAsiaTheme="minorEastAsia"/>
+        </w:rPr>
+      </w:pPr>
+      <w:r>
+        <w:rPr>
+          <w:b/>
+          <w:bCs/>
+        </w:rPr>
+        <w:tab/>
+      </w:r>
+      <w:proofErr w:type="spellStart"/>
+      <w:r>
+        <w:t>Podzie</w:t>
+      </w:r>
+      <w:proofErr w:type="spellEnd"/>
+      <w:r>
+        <w:t xml:space="preserve"> </w:t>
+      </w:r>
+      <w:r>
+        <w:rPr>
+          <w:i/>
+          <w:iCs/>
+        </w:rPr>
+        <w:t xml:space="preserve">A </w:t>
+      </w:r>
+      <w:r>
+        <w:t>i</w:t>
+      </w:r>
+      <w:r>
+        <w:rPr>
+          <w:i/>
+          <w:iCs/>
+        </w:rPr>
+        <w:t xml:space="preserve"> B</w:t>
+      </w:r>
+      <w:r>
+        <w:t xml:space="preserve"> na 4 równych rozmiarów mniejsze macierze</w:t>
+      </w:r>
+      <w:r>
+        <w:tab/>
+      </w:r>
+      <w:r>
+        <w:tab/>
+      </w:r>
+      <m:oMath>
+        <m:r>
+          <w:rPr>
+            <w:rFonts w:ascii="Cambria Math" w:hAnsi="Cambria Math"/>
+          </w:rPr>
+          <m:t xml:space="preserve">A= </m:t>
+        </m:r>
+        <m:d>
+          <m:dPr>
+            <m:begChr m:val="["/>
+            <m:endChr m:val="]"/>
+            <m:ctrlPr>
+              <w:rPr>
+                <w:rFonts w:ascii="Cambria Math" w:hAnsi="Cambria Math"/>
+                <w:i/>
+              </w:rPr>
+            </m:ctrlPr>
+          </m:dPr>
+          <m:e>
+            <m:m>
+              <m:mPr>
+                <m:mcs>
+                  <m:mc>
+                    <m:mcPr>
+                      <m:count m:val="2"/>
+                      <m:mcJc m:val="center"/>
+                    </m:mcPr>
+                  </m:mc>
+                </m:mcs>
+                <m:ctrlPr>
+                  <w:rPr>
+                    <w:rFonts w:ascii="Cambria Math" w:hAnsi="Cambria Math"/>
+                    <w:i/>
+                  </w:rPr>
+                </m:ctrlPr>
+              </m:mPr>
+              <m:mr>
+                <m:e>
+                  <m:sSub>
+                    <m:sSubPr>
+                      <m:ctrlPr>
+                        <w:rPr>
+                          <w:rFonts w:ascii="Cambria Math" w:hAnsi="Cambria Math"/>
+                          <w:i/>
+                        </w:rPr>
+                      </m:ctrlPr>
+                    </m:sSubPr>
+                    <m:e>
+                      <m:r>
+                        <w:rPr>
+                          <w:rFonts w:ascii="Cambria Math" w:hAnsi="Cambria Math"/>
+                        </w:rPr>
+                        <m:t>A</m:t>
+                      </m:r>
+                    </m:e>
+                    <m:sub>
+                      <m:r>
+                        <w:rPr>
+                          <w:rFonts w:ascii="Cambria Math" w:hAnsi="Cambria Math"/>
+                        </w:rPr>
+                        <m:t>11</m:t>
+                      </m:r>
+                    </m:sub>
+                  </m:sSub>
+                </m:e>
+                <m:e>
+                  <m:sSub>
+                    <m:sSubPr>
+                      <m:ctrlPr>
+                        <w:rPr>
+                          <w:rFonts w:ascii="Cambria Math" w:hAnsi="Cambria Math"/>
+                          <w:i/>
+                        </w:rPr>
+                      </m:ctrlPr>
+                    </m:sSubPr>
+                    <m:e>
+                      <m:r>
+                        <w:rPr>
+                          <w:rFonts w:ascii="Cambria Math" w:hAnsi="Cambria Math"/>
+                        </w:rPr>
+                        <m:t>A</m:t>
+                      </m:r>
+                    </m:e>
+                    <m:sub>
+                      <m:r>
+                        <w:rPr>
+                          <w:rFonts w:ascii="Cambria Math" w:hAnsi="Cambria Math"/>
+                        </w:rPr>
+                        <m:t>1</m:t>
+                      </m:r>
+                      <m:r>
+                        <w:rPr>
+                          <w:rFonts w:ascii="Cambria Math" w:hAnsi="Cambria Math"/>
+                        </w:rPr>
+                        <m:t>2</m:t>
+                      </m:r>
+                    </m:sub>
+                  </m:sSub>
+                </m:e>
+              </m:mr>
+              <m:mr>
+                <m:e>
+                  <m:sSub>
+                    <m:sSubPr>
+                      <m:ctrlPr>
+                        <w:rPr>
+                          <w:rFonts w:ascii="Cambria Math" w:hAnsi="Cambria Math"/>
+                          <w:i/>
+                        </w:rPr>
+                      </m:ctrlPr>
+                    </m:sSubPr>
+                    <m:e>
+                      <m:r>
+                        <w:rPr>
+                          <w:rFonts w:ascii="Cambria Math" w:hAnsi="Cambria Math"/>
+                        </w:rPr>
+                        <m:t>A</m:t>
+                      </m:r>
+                    </m:e>
+                    <m:sub>
+                      <m:r>
+                        <w:rPr>
+                          <w:rFonts w:ascii="Cambria Math" w:hAnsi="Cambria Math"/>
+                        </w:rPr>
+                        <m:t>2</m:t>
+                      </m:r>
+                      <m:r>
+                        <w:rPr>
+                          <w:rFonts w:ascii="Cambria Math" w:hAnsi="Cambria Math"/>
+                        </w:rPr>
+                        <m:t>1</m:t>
+                      </m:r>
+                    </m:sub>
+                  </m:sSub>
+                </m:e>
+                <m:e>
+                  <m:sSub>
+                    <m:sSubPr>
+                      <m:ctrlPr>
+                        <w:rPr>
+                          <w:rFonts w:ascii="Cambria Math" w:hAnsi="Cambria Math"/>
+                          <w:i/>
+                        </w:rPr>
+                      </m:ctrlPr>
+                    </m:sSubPr>
+                    <m:e>
+                      <m:r>
+                        <w:rPr>
+                          <w:rFonts w:ascii="Cambria Math" w:hAnsi="Cambria Math"/>
+                        </w:rPr>
+                        <m:t>A</m:t>
+                      </m:r>
+                    </m:e>
+                    <m:sub>
+                      <m:r>
+                        <w:rPr>
+                          <w:rFonts w:ascii="Cambria Math" w:hAnsi="Cambria Math"/>
+                        </w:rPr>
+                        <m:t>22</m:t>
+                      </m:r>
+                    </m:sub>
+                  </m:sSub>
+                </m:e>
+              </m:mr>
+            </m:m>
+          </m:e>
+        </m:d>
+      </m:oMath>
+    </w:p>
+    <w:p>
+      <w:pPr>
+        <w:spacing w:after="0"/>
+        <w:rPr>
+          <w:rFonts w:eastAsiaTheme="minorEastAsia"/>
+        </w:rPr>
+      </w:pPr>
+      <w:r>
+        <w:rPr>
+          <w:rFonts w:eastAsiaTheme="minorEastAsia"/>
+        </w:rPr>
+        <w:lastRenderedPageBreak/>
+        <w:tab/>
+      </w:r>
+      <w:r>
+        <w:rPr>
+          <w:rFonts w:eastAsiaTheme="minorEastAsia"/>
+        </w:rPr>
+        <w:t xml:space="preserve">Zapisz do pomocniczych zmiennych </w:t>
+      </w:r>
+      <w:r>
+        <w:rPr>
+          <w:rFonts w:eastAsiaTheme="minorEastAsia"/>
+          <w:i/>
+          <w:iCs/>
+        </w:rPr>
+        <w:t>M</w:t>
+      </w:r>
+      <w:r>
+        <w:rPr>
+          <w:rFonts w:eastAsiaTheme="minorEastAsia"/>
+        </w:rPr>
+        <w:t>:</w:t>
+      </w:r>
+    </w:p>
+    <w:p>
+      <w:pPr>
+        <w:spacing w:after="0"/>
+        <w:ind w:left="708"/>
+        <w:rPr>
+          <w:rFonts w:eastAsiaTheme="minorEastAsia"/>
+        </w:rPr>
+      </w:pPr>
+      <w:r>
+        <w:rPr>
+          <w:rFonts w:eastAsiaTheme="minorEastAsia"/>
+        </w:rPr>
+        <w:tab/>
+      </w:r>
+      <w:r>
+        <w:rPr>
+          <w:rFonts w:eastAsiaTheme="minorEastAsia"/>
+        </w:rPr>
+        <w:t>M</w:t>
+      </w:r>
+      <w:r>
+        <w:rPr>
+          <w:rFonts w:eastAsiaTheme="minorEastAsia"/>
+          <w:vertAlign w:val="subscript"/>
+        </w:rPr>
+        <w:t xml:space="preserve">1 </w:t>
+      </w:r>
+      <w:r>
+        <w:rPr>
+          <w:rFonts w:eastAsiaTheme="minorEastAsia"/>
+        </w:rPr>
+        <w:t>= SMU(A</w:t>
+      </w:r>
+      <w:r>
+        <w:rPr>
+          <w:rFonts w:eastAsiaTheme="minorEastAsia"/>
+          <w:vertAlign w:val="subscript"/>
+        </w:rPr>
+        <w:t>11</w:t>
+      </w:r>
+      <w:r>
+        <w:rPr>
+          <w:rFonts w:eastAsiaTheme="minorEastAsia"/>
+        </w:rPr>
+        <w:t>+A</w:t>
+      </w:r>
+      <w:r>
+        <w:rPr>
+          <w:rFonts w:eastAsiaTheme="minorEastAsia"/>
+          <w:vertAlign w:val="subscript"/>
+        </w:rPr>
+        <w:t>22</w:t>
+      </w:r>
+      <w:r>
+        <w:rPr>
+          <w:rFonts w:eastAsiaTheme="minorEastAsia"/>
+        </w:rPr>
+        <w:t>, B</w:t>
+      </w:r>
+      <w:r>
+        <w:rPr>
+          <w:rFonts w:eastAsiaTheme="minorEastAsia"/>
+          <w:vertAlign w:val="subscript"/>
+        </w:rPr>
+        <w:t>11</w:t>
+      </w:r>
+      <w:r>
+        <w:rPr>
+          <w:rFonts w:eastAsiaTheme="minorEastAsia"/>
+        </w:rPr>
+        <w:t>+B</w:t>
+      </w:r>
+      <w:r>
+        <w:rPr>
+          <w:rFonts w:eastAsiaTheme="minorEastAsia"/>
+          <w:vertAlign w:val="subscript"/>
+        </w:rPr>
+        <w:t>22</w:t>
+      </w:r>
+      <w:r>
+        <w:rPr>
+          <w:rFonts w:eastAsiaTheme="minorEastAsia"/>
+        </w:rPr>
+        <w:t>)</w:t>
+      </w:r>
+    </w:p>
+    <w:p>
+      <w:pPr>
+        <w:spacing w:after="0"/>
+        <w:ind w:left="1416"/>
+        <w:rPr>
+          <w:rFonts w:eastAsiaTheme="minorEastAsia"/>
+        </w:rPr>
+      </w:pPr>
+      <w:r>
+        <w:rPr>
+          <w:rFonts w:eastAsiaTheme="minorEastAsia"/>
+        </w:rPr>
+        <w:t>M</w:t>
+      </w:r>
+      <w:r>
+        <w:rPr>
+          <w:rFonts w:eastAsiaTheme="minorEastAsia"/>
+          <w:vertAlign w:val="subscript"/>
+        </w:rPr>
+        <w:t>2</w:t>
+      </w:r>
+      <w:r>
+        <w:rPr>
+          <w:rFonts w:eastAsiaTheme="minorEastAsia"/>
+        </w:rPr>
+        <w:t xml:space="preserve"> = SMU(A</w:t>
+      </w:r>
+      <w:r>
+        <w:rPr>
+          <w:rFonts w:eastAsiaTheme="minorEastAsia"/>
+          <w:vertAlign w:val="subscript"/>
+        </w:rPr>
+        <w:t>21</w:t>
+      </w:r>
+      <w:r>
+        <w:rPr>
+          <w:rFonts w:eastAsiaTheme="minorEastAsia"/>
+        </w:rPr>
+        <w:t>+</w:t>
+      </w:r>
+      <w:r>
+        <w:rPr>
+          <w:rFonts w:eastAsiaTheme="minorEastAsia"/>
+        </w:rPr>
+        <w:t xml:space="preserve"> </w:t>
+      </w:r>
+      <w:r>
+        <w:rPr>
+          <w:rFonts w:eastAsiaTheme="minorEastAsia"/>
+        </w:rPr>
+        <w:t>A</w:t>
+      </w:r>
+      <w:r>
+        <w:rPr>
+          <w:rFonts w:eastAsiaTheme="minorEastAsia"/>
+          <w:vertAlign w:val="subscript"/>
+        </w:rPr>
+        <w:t>22</w:t>
+      </w:r>
+      <w:r>
+        <w:rPr>
+          <w:rFonts w:eastAsiaTheme="minorEastAsia"/>
+        </w:rPr>
+        <w:t xml:space="preserve">, </w:t>
+      </w:r>
+      <w:r>
+        <w:rPr>
+          <w:rFonts w:eastAsiaTheme="minorEastAsia"/>
+        </w:rPr>
+        <w:t>B</w:t>
+      </w:r>
+      <w:r>
+        <w:rPr>
+          <w:rFonts w:eastAsiaTheme="minorEastAsia"/>
+          <w:vertAlign w:val="subscript"/>
+        </w:rPr>
+        <w:t>11</w:t>
+      </w:r>
+      <w:r>
+        <w:rPr>
+          <w:rFonts w:eastAsiaTheme="minorEastAsia"/>
+        </w:rPr>
+        <w:t>)</w:t>
+      </w:r>
+    </w:p>
+    <w:p>
+      <w:pPr>
+        <w:spacing w:after="0"/>
+        <w:ind w:left="1416"/>
+        <w:rPr>
+          <w:rFonts w:eastAsiaTheme="minorEastAsia"/>
+        </w:rPr>
+      </w:pPr>
+      <w:r>
+        <w:rPr>
+          <w:rFonts w:eastAsiaTheme="minorEastAsia"/>
+        </w:rPr>
+        <w:t>M</w:t>
+      </w:r>
+      <w:r>
+        <w:rPr>
+          <w:rFonts w:eastAsiaTheme="minorEastAsia"/>
+          <w:vertAlign w:val="subscript"/>
+        </w:rPr>
+        <w:t>3</w:t>
+      </w:r>
+      <w:r>
+        <w:rPr>
+          <w:rFonts w:eastAsiaTheme="minorEastAsia"/>
+        </w:rPr>
+        <w:t xml:space="preserve"> = SMU(A</w:t>
+      </w:r>
+      <w:r>
+        <w:rPr>
+          <w:rFonts w:eastAsiaTheme="minorEastAsia"/>
+          <w:vertAlign w:val="subscript"/>
+        </w:rPr>
+        <w:t>11</w:t>
+      </w:r>
+      <w:r>
+        <w:rPr>
+          <w:rFonts w:eastAsiaTheme="minorEastAsia"/>
+        </w:rPr>
+        <w:t xml:space="preserve">, </w:t>
+      </w:r>
+      <w:r>
+        <w:rPr>
+          <w:rFonts w:eastAsiaTheme="minorEastAsia"/>
+        </w:rPr>
+        <w:t>B</w:t>
+      </w:r>
+      <w:r>
+        <w:rPr>
+          <w:rFonts w:eastAsiaTheme="minorEastAsia"/>
+          <w:vertAlign w:val="subscript"/>
+        </w:rPr>
+        <w:t>1</w:t>
+      </w:r>
+      <w:r>
+        <w:rPr>
+          <w:rFonts w:eastAsiaTheme="minorEastAsia"/>
+          <w:vertAlign w:val="subscript"/>
+        </w:rPr>
+        <w:t>2</w:t>
+      </w:r>
+      <w:r>
+        <w:rPr>
+          <w:rFonts w:eastAsiaTheme="minorEastAsia"/>
+        </w:rPr>
+        <w:t>-</w:t>
+      </w:r>
+      <w:r>
+        <w:rPr>
+          <w:rFonts w:eastAsiaTheme="minorEastAsia"/>
+        </w:rPr>
+        <w:t xml:space="preserve"> </w:t>
+      </w:r>
+      <w:r>
+        <w:rPr>
+          <w:rFonts w:eastAsiaTheme="minorEastAsia"/>
+        </w:rPr>
+        <w:t>B</w:t>
+      </w:r>
+      <w:r>
+        <w:rPr>
+          <w:rFonts w:eastAsiaTheme="minorEastAsia"/>
+          <w:vertAlign w:val="subscript"/>
+        </w:rPr>
+        <w:t>22</w:t>
+      </w:r>
+      <w:r>
+        <w:rPr>
+          <w:rFonts w:eastAsiaTheme="minorEastAsia"/>
+        </w:rPr>
+        <w:t>)</w:t>
+      </w:r>
+    </w:p>
+    <w:p>
+      <w:pPr>
+        <w:spacing w:after="0"/>
+        <w:ind w:left="1416"/>
+        <w:rPr>
+          <w:rFonts w:eastAsiaTheme="minorEastAsia"/>
+        </w:rPr>
+      </w:pPr>
+      <w:r>
+        <w:rPr>
+          <w:rFonts w:eastAsiaTheme="minorEastAsia"/>
+        </w:rPr>
+        <w:t>M</w:t>
+      </w:r>
+      <w:r>
+        <w:rPr>
+          <w:rFonts w:eastAsiaTheme="minorEastAsia"/>
+          <w:vertAlign w:val="subscript"/>
+        </w:rPr>
+        <w:t>4</w:t>
+      </w:r>
+      <w:r>
+        <w:rPr>
+          <w:rFonts w:eastAsiaTheme="minorEastAsia"/>
+        </w:rPr>
+        <w:t xml:space="preserve"> = SMU(</w:t>
+      </w:r>
+      <w:r>
+        <w:rPr>
+          <w:rFonts w:eastAsiaTheme="minorEastAsia"/>
+        </w:rPr>
+        <w:t>A</w:t>
+      </w:r>
+      <w:r>
+        <w:rPr>
+          <w:rFonts w:eastAsiaTheme="minorEastAsia"/>
+          <w:vertAlign w:val="subscript"/>
+        </w:rPr>
+        <w:t>22</w:t>
+      </w:r>
+      <w:r>
+        <w:rPr>
+          <w:rFonts w:eastAsiaTheme="minorEastAsia"/>
+        </w:rPr>
+        <w:t xml:space="preserve">, </w:t>
+      </w:r>
+      <w:r>
+        <w:rPr>
+          <w:rFonts w:eastAsiaTheme="minorEastAsia"/>
+        </w:rPr>
+        <w:t xml:space="preserve"> </w:t>
+      </w:r>
+      <w:r>
+        <w:rPr>
+          <w:rFonts w:eastAsiaTheme="minorEastAsia"/>
+        </w:rPr>
+        <w:t>B</w:t>
+      </w:r>
+      <w:r>
+        <w:rPr>
+          <w:rFonts w:eastAsiaTheme="minorEastAsia"/>
+          <w:vertAlign w:val="subscript"/>
+        </w:rPr>
+        <w:t>2</w:t>
+      </w:r>
+      <w:r>
+        <w:rPr>
+          <w:rFonts w:eastAsiaTheme="minorEastAsia"/>
+          <w:vertAlign w:val="subscript"/>
+        </w:rPr>
+        <w:t>1</w:t>
+      </w:r>
+      <w:r>
+        <w:rPr>
+          <w:rFonts w:eastAsiaTheme="minorEastAsia"/>
+        </w:rPr>
+        <w:t>-</w:t>
+      </w:r>
+      <w:r>
+        <w:rPr>
+          <w:rFonts w:eastAsiaTheme="minorEastAsia"/>
+        </w:rPr>
+        <w:t xml:space="preserve"> </w:t>
+      </w:r>
+      <w:r>
+        <w:rPr>
+          <w:rFonts w:eastAsiaTheme="minorEastAsia"/>
+        </w:rPr>
+        <w:t>B</w:t>
+      </w:r>
+      <w:r>
+        <w:rPr>
+          <w:rFonts w:eastAsiaTheme="minorEastAsia"/>
+          <w:vertAlign w:val="subscript"/>
+        </w:rPr>
+        <w:t>11</w:t>
+      </w:r>
+      <w:r>
+        <w:rPr>
+          <w:rFonts w:eastAsiaTheme="minorEastAsia"/>
+        </w:rPr>
+        <w:t>)</w:t>
+      </w:r>
+    </w:p>
+    <w:p>
+      <w:pPr>
+        <w:spacing w:after="0"/>
+        <w:ind w:left="1416"/>
+        <w:rPr>
+          <w:rFonts w:eastAsiaTheme="minorEastAsia"/>
+        </w:rPr>
+      </w:pPr>
+      <w:r>
+        <w:rPr>
+          <w:rFonts w:eastAsiaTheme="minorEastAsia"/>
+        </w:rPr>
+        <w:t>M</w:t>
+      </w:r>
+      <w:r>
+        <w:rPr>
+          <w:rFonts w:eastAsiaTheme="minorEastAsia"/>
+          <w:vertAlign w:val="subscript"/>
+        </w:rPr>
+        <w:t>5</w:t>
+      </w:r>
+      <w:r>
+        <w:rPr>
+          <w:rFonts w:eastAsiaTheme="minorEastAsia"/>
+        </w:rPr>
+        <w:t xml:space="preserve"> = SMU(A</w:t>
+      </w:r>
+      <w:r>
+        <w:rPr>
+          <w:rFonts w:eastAsiaTheme="minorEastAsia"/>
+          <w:vertAlign w:val="subscript"/>
+        </w:rPr>
+        <w:t>11</w:t>
+      </w:r>
+      <w:r>
+        <w:rPr>
+          <w:rFonts w:eastAsiaTheme="minorEastAsia"/>
+        </w:rPr>
+        <w:t xml:space="preserve">+ </w:t>
+      </w:r>
+      <w:r>
+        <w:rPr>
+          <w:rFonts w:eastAsiaTheme="minorEastAsia"/>
+        </w:rPr>
+        <w:t>A</w:t>
+      </w:r>
+      <w:r>
+        <w:rPr>
+          <w:rFonts w:eastAsiaTheme="minorEastAsia"/>
+          <w:vertAlign w:val="subscript"/>
+        </w:rPr>
+        <w:t>12</w:t>
+      </w:r>
+      <w:r>
+        <w:rPr>
+          <w:rFonts w:eastAsiaTheme="minorEastAsia"/>
+        </w:rPr>
+        <w:t xml:space="preserve">, </w:t>
+      </w:r>
+      <w:r>
+        <w:rPr>
+          <w:rFonts w:eastAsiaTheme="minorEastAsia"/>
+        </w:rPr>
+        <w:t>B</w:t>
+      </w:r>
+      <w:r>
+        <w:rPr>
+          <w:rFonts w:eastAsiaTheme="minorEastAsia"/>
+          <w:vertAlign w:val="subscript"/>
+        </w:rPr>
+        <w:t>22</w:t>
+      </w:r>
+      <w:r>
+        <w:rPr>
+          <w:rFonts w:eastAsiaTheme="minorEastAsia"/>
+        </w:rPr>
+        <w:t>)</w:t>
+      </w:r>
+    </w:p>
+    <w:p>
+      <w:pPr>
+        <w:spacing w:after="0"/>
+        <w:ind w:left="1416"/>
+        <w:rPr>
+          <w:rFonts w:eastAsiaTheme="minorEastAsia"/>
+        </w:rPr>
+      </w:pPr>
+      <w:r>
+        <w:rPr>
+          <w:rFonts w:eastAsiaTheme="minorEastAsia"/>
+        </w:rPr>
+        <w:t>M</w:t>
+      </w:r>
+      <w:r>
+        <w:rPr>
+          <w:rFonts w:eastAsiaTheme="minorEastAsia"/>
+          <w:vertAlign w:val="subscript"/>
+        </w:rPr>
+        <w:t xml:space="preserve">6 </w:t>
+      </w:r>
+      <w:r>
+        <w:rPr>
+          <w:rFonts w:eastAsiaTheme="minorEastAsia"/>
+        </w:rPr>
+        <w:t>= SMU(</w:t>
+      </w:r>
+      <w:r>
+        <w:rPr>
+          <w:rFonts w:eastAsiaTheme="minorEastAsia"/>
+        </w:rPr>
+        <w:t>A</w:t>
+      </w:r>
+      <w:r>
+        <w:rPr>
+          <w:rFonts w:eastAsiaTheme="minorEastAsia"/>
+          <w:vertAlign w:val="subscript"/>
+        </w:rPr>
+        <w:t>21</w:t>
+      </w:r>
+      <w:r>
+        <w:rPr>
+          <w:rFonts w:eastAsiaTheme="minorEastAsia"/>
+        </w:rPr>
+        <w:t>-</w:t>
+      </w:r>
+      <w:r>
+        <w:rPr>
+          <w:rFonts w:eastAsiaTheme="minorEastAsia"/>
+        </w:rPr>
+        <w:t xml:space="preserve"> </w:t>
+      </w:r>
+      <w:r>
+        <w:rPr>
+          <w:rFonts w:eastAsiaTheme="minorEastAsia"/>
+        </w:rPr>
+        <w:t>A</w:t>
+      </w:r>
+      <w:r>
+        <w:rPr>
+          <w:rFonts w:eastAsiaTheme="minorEastAsia"/>
+          <w:vertAlign w:val="subscript"/>
+        </w:rPr>
+        <w:t>11</w:t>
+      </w:r>
+      <w:r>
+        <w:rPr>
+          <w:rFonts w:eastAsiaTheme="minorEastAsia"/>
+        </w:rPr>
+        <w:t xml:space="preserve">, </w:t>
+      </w:r>
+      <w:r>
+        <w:rPr>
+          <w:rFonts w:eastAsiaTheme="minorEastAsia"/>
+        </w:rPr>
+        <w:t>B</w:t>
+      </w:r>
+      <w:r>
+        <w:rPr>
+          <w:rFonts w:eastAsiaTheme="minorEastAsia"/>
+          <w:vertAlign w:val="subscript"/>
+        </w:rPr>
+        <w:t>11</w:t>
+      </w:r>
+      <w:r>
+        <w:rPr>
+          <w:rFonts w:eastAsiaTheme="minorEastAsia"/>
+        </w:rPr>
+        <w:t>+</w:t>
+      </w:r>
+      <w:r>
+        <w:rPr>
+          <w:rFonts w:eastAsiaTheme="minorEastAsia"/>
+        </w:rPr>
+        <w:t xml:space="preserve"> </w:t>
+      </w:r>
+      <w:r>
+        <w:rPr>
+          <w:rFonts w:eastAsiaTheme="minorEastAsia"/>
+        </w:rPr>
+        <w:t>B</w:t>
+      </w:r>
+      <w:r>
+        <w:rPr>
+          <w:rFonts w:eastAsiaTheme="minorEastAsia"/>
+          <w:vertAlign w:val="subscript"/>
+        </w:rPr>
+        <w:t>1</w:t>
+      </w:r>
+      <w:r>
+        <w:rPr>
+          <w:rFonts w:eastAsiaTheme="minorEastAsia"/>
+          <w:vertAlign w:val="subscript"/>
+        </w:rPr>
+        <w:t>2</w:t>
+      </w:r>
+      <w:r>
+        <w:rPr>
+          <w:rFonts w:eastAsiaTheme="minorEastAsia"/>
+        </w:rPr>
+        <w:t>)</w:t>
+      </w:r>
+    </w:p>
+    <w:p>
+      <w:pPr>
+        <w:spacing w:after="0"/>
+        <w:ind w:left="1416"/>
+        <w:rPr>
+          <w:rFonts w:eastAsiaTheme="minorEastAsia"/>
+        </w:rPr>
+      </w:pPr>
+      <w:r>
+        <w:rPr>
+          <w:rFonts w:eastAsiaTheme="minorEastAsia"/>
+        </w:rPr>
+        <w:t>M</w:t>
+      </w:r>
+      <w:r>
+        <w:rPr>
+          <w:rFonts w:eastAsiaTheme="minorEastAsia"/>
+          <w:vertAlign w:val="subscript"/>
+        </w:rPr>
+        <w:t>7</w:t>
+      </w:r>
+      <w:r>
+        <w:rPr>
+          <w:rFonts w:eastAsiaTheme="minorEastAsia"/>
+        </w:rPr>
+        <w:t xml:space="preserve"> = SMU(</w:t>
+      </w:r>
+      <w:r>
+        <w:rPr>
+          <w:rFonts w:eastAsiaTheme="minorEastAsia"/>
+        </w:rPr>
+        <w:t>A</w:t>
+      </w:r>
+      <w:r>
+        <w:rPr>
+          <w:rFonts w:eastAsiaTheme="minorEastAsia"/>
+          <w:vertAlign w:val="subscript"/>
+        </w:rPr>
+        <w:t>12</w:t>
+      </w:r>
+      <w:r>
+        <w:rPr>
+          <w:rFonts w:eastAsiaTheme="minorEastAsia"/>
+        </w:rPr>
+        <w:t>-</w:t>
+      </w:r>
+      <w:r>
+        <w:rPr>
+          <w:rFonts w:eastAsiaTheme="minorEastAsia"/>
+        </w:rPr>
+        <w:t xml:space="preserve"> </w:t>
+      </w:r>
+      <w:r>
+        <w:rPr>
+          <w:rFonts w:eastAsiaTheme="minorEastAsia"/>
+        </w:rPr>
+        <w:t>A</w:t>
+      </w:r>
+      <w:r>
+        <w:rPr>
+          <w:rFonts w:eastAsiaTheme="minorEastAsia"/>
+          <w:vertAlign w:val="subscript"/>
+        </w:rPr>
+        <w:t>22</w:t>
+      </w:r>
+      <w:r>
+        <w:rPr>
+          <w:rFonts w:eastAsiaTheme="minorEastAsia"/>
+        </w:rPr>
+        <w:t xml:space="preserve"> </w:t>
+      </w:r>
+      <w:r>
+        <w:rPr>
+          <w:rFonts w:eastAsiaTheme="minorEastAsia"/>
+        </w:rPr>
+        <w:t>B</w:t>
+      </w:r>
+      <w:r>
+        <w:rPr>
+          <w:rFonts w:eastAsiaTheme="minorEastAsia"/>
+          <w:vertAlign w:val="subscript"/>
+        </w:rPr>
+        <w:t>2</w:t>
+      </w:r>
+      <w:r>
+        <w:rPr>
+          <w:rFonts w:eastAsiaTheme="minorEastAsia"/>
+          <w:vertAlign w:val="subscript"/>
+        </w:rPr>
+        <w:t>1</w:t>
+      </w:r>
+      <w:r>
+        <w:rPr>
+          <w:rFonts w:eastAsiaTheme="minorEastAsia"/>
+        </w:rPr>
+        <w:t>+B</w:t>
+      </w:r>
+      <w:r>
+        <w:rPr>
+          <w:rFonts w:eastAsiaTheme="minorEastAsia"/>
+          <w:vertAlign w:val="subscript"/>
+        </w:rPr>
+        <w:t>22</w:t>
+      </w:r>
+      <w:r>
+        <w:rPr>
+          <w:rFonts w:eastAsiaTheme="minorEastAsia"/>
+        </w:rPr>
+        <w:t>)</w:t>
+      </w:r>
+    </w:p>
+    <w:p>
+      <w:pPr>
+        <w:spacing w:after="0"/>
+        <w:rPr>
+          <w:rFonts w:eastAsiaTheme="minorEastAsia"/>
+        </w:rPr>
+      </w:pPr>
+      <w:r>
+        <w:rPr>
+          <w:rFonts w:eastAsiaTheme="minorEastAsia"/>
+        </w:rPr>
+        <w:tab/>
+        <w:t>Zapisz macierz C jako:</w:t>
+      </w:r>
+    </w:p>
+    <w:p>
+      <w:pPr>
+        <w:spacing w:after="0"/>
+        <w:ind w:left="708"/>
+        <w:rPr>
+          <w:rFonts w:eastAsiaTheme="minorEastAsia"/>
+        </w:rPr>
+      </w:pPr>
+      <w:r>
+        <w:rPr>
+          <w:rFonts w:eastAsiaTheme="minorEastAsia"/>
+        </w:rPr>
+        <w:tab/>
+        <w:t>C</w:t>
+      </w:r>
+      <w:r>
+        <w:rPr>
+          <w:rFonts w:eastAsiaTheme="minorEastAsia"/>
+          <w:vertAlign w:val="subscript"/>
+        </w:rPr>
+        <w:t xml:space="preserve">1 </w:t>
+      </w:r>
+      <w:r>
+        <w:rPr>
+          <w:rFonts w:eastAsiaTheme="minorEastAsia"/>
+        </w:rPr>
+        <w:t>= M</w:t>
+      </w:r>
+      <w:r>
+        <w:rPr>
+          <w:rFonts w:eastAsiaTheme="minorEastAsia"/>
+          <w:vertAlign w:val="subscript"/>
+        </w:rPr>
+        <w:t>1</w:t>
+      </w:r>
+      <w:r>
+        <w:rPr>
+          <w:rFonts w:eastAsiaTheme="minorEastAsia"/>
+        </w:rPr>
+        <w:t xml:space="preserve"> +</w:t>
+      </w:r>
+      <w:r>
+        <w:rPr>
+          <w:rFonts w:eastAsiaTheme="minorEastAsia"/>
+        </w:rPr>
+        <w:t xml:space="preserve"> </w:t>
+      </w:r>
+      <w:r>
+        <w:rPr>
+          <w:rFonts w:eastAsiaTheme="minorEastAsia"/>
+        </w:rPr>
+        <w:t>M</w:t>
+      </w:r>
+      <w:r>
+        <w:rPr>
+          <w:rFonts w:eastAsiaTheme="minorEastAsia"/>
+          <w:vertAlign w:val="subscript"/>
+        </w:rPr>
+        <w:t>4</w:t>
+      </w:r>
+      <w:r>
+        <w:rPr>
+          <w:rFonts w:eastAsiaTheme="minorEastAsia"/>
+        </w:rPr>
+        <w:t xml:space="preserve"> - </w:t>
+      </w:r>
+      <w:r>
+        <w:rPr>
+          <w:rFonts w:eastAsiaTheme="minorEastAsia"/>
+        </w:rPr>
+        <w:t>M</w:t>
+      </w:r>
+      <w:r>
+        <w:rPr>
+          <w:rFonts w:eastAsiaTheme="minorEastAsia"/>
+          <w:vertAlign w:val="subscript"/>
+        </w:rPr>
+        <w:t>5</w:t>
+      </w:r>
+      <w:r>
+        <w:rPr>
+          <w:rFonts w:eastAsiaTheme="minorEastAsia"/>
+        </w:rPr>
+        <w:t xml:space="preserve"> </w:t>
+      </w:r>
+      <w:r>
+        <w:rPr>
+          <w:rFonts w:eastAsiaTheme="minorEastAsia"/>
+        </w:rPr>
+        <w:t>+</w:t>
+      </w:r>
+      <w:r>
+        <w:rPr>
+          <w:rFonts w:eastAsiaTheme="minorEastAsia"/>
+        </w:rPr>
+        <w:t xml:space="preserve"> </w:t>
+      </w:r>
+      <w:r>
+        <w:rPr>
+          <w:rFonts w:eastAsiaTheme="minorEastAsia"/>
+        </w:rPr>
+        <w:t>M</w:t>
+      </w:r>
+      <w:r>
+        <w:rPr>
+          <w:rFonts w:eastAsiaTheme="minorEastAsia"/>
+          <w:vertAlign w:val="subscript"/>
+        </w:rPr>
+        <w:t>7</w:t>
+      </w:r>
+    </w:p>
+    <w:p>
+      <w:pPr>
+        <w:spacing w:after="0"/>
+        <w:ind w:left="1416"/>
+        <w:rPr>
+          <w:rFonts w:eastAsiaTheme="minorEastAsia"/>
+        </w:rPr>
+      </w:pPr>
+      <w:r>
+        <w:rPr>
+          <w:rFonts w:eastAsiaTheme="minorEastAsia"/>
+        </w:rPr>
+        <w:t>C</w:t>
+      </w:r>
+      <w:r>
+        <w:rPr>
+          <w:rFonts w:eastAsiaTheme="minorEastAsia"/>
+          <w:vertAlign w:val="subscript"/>
+        </w:rPr>
+        <w:t>2</w:t>
+      </w:r>
+      <w:r>
+        <w:rPr>
+          <w:rFonts w:eastAsiaTheme="minorEastAsia"/>
+        </w:rPr>
+        <w:t xml:space="preserve"> = M</w:t>
+      </w:r>
+      <w:r>
+        <w:rPr>
+          <w:rFonts w:eastAsiaTheme="minorEastAsia"/>
+          <w:vertAlign w:val="subscript"/>
+        </w:rPr>
+        <w:t>3</w:t>
+      </w:r>
+      <w:r>
+        <w:rPr>
+          <w:rFonts w:eastAsiaTheme="minorEastAsia"/>
+          <w:vertAlign w:val="subscript"/>
+        </w:rPr>
+        <w:t xml:space="preserve"> </w:t>
+      </w:r>
+      <w:r>
+        <w:rPr>
+          <w:rFonts w:eastAsiaTheme="minorEastAsia"/>
+        </w:rPr>
+        <w:t xml:space="preserve">+ </w:t>
+      </w:r>
+      <w:r>
+        <w:rPr>
+          <w:rFonts w:eastAsiaTheme="minorEastAsia"/>
+        </w:rPr>
+        <w:t>M</w:t>
+      </w:r>
+      <w:r>
+        <w:rPr>
+          <w:rFonts w:eastAsiaTheme="minorEastAsia"/>
+          <w:vertAlign w:val="subscript"/>
+        </w:rPr>
+        <w:t>5</w:t>
+      </w:r>
+    </w:p>
+    <w:p>
+      <w:pPr>
+        <w:spacing w:after="0"/>
+        <w:ind w:left="1416"/>
+        <w:rPr>
+          <w:rFonts w:eastAsiaTheme="minorEastAsia"/>
+        </w:rPr>
+      </w:pPr>
+      <w:r>
+        <w:rPr>
+          <w:rFonts w:eastAsiaTheme="minorEastAsia"/>
+        </w:rPr>
+        <w:t>C</w:t>
+      </w:r>
+      <w:r>
+        <w:rPr>
+          <w:rFonts w:eastAsiaTheme="minorEastAsia"/>
+          <w:vertAlign w:val="subscript"/>
+        </w:rPr>
+        <w:t>3</w:t>
+      </w:r>
+      <w:r>
+        <w:rPr>
+          <w:rFonts w:eastAsiaTheme="minorEastAsia"/>
+        </w:rPr>
+        <w:t xml:space="preserve"> = M</w:t>
+      </w:r>
+      <w:r>
+        <w:rPr>
+          <w:rFonts w:eastAsiaTheme="minorEastAsia"/>
+          <w:vertAlign w:val="subscript"/>
+        </w:rPr>
+        <w:t>2</w:t>
+      </w:r>
+      <w:r>
+        <w:rPr>
+          <w:rFonts w:eastAsiaTheme="minorEastAsia"/>
+          <w:vertAlign w:val="subscript"/>
+        </w:rPr>
+        <w:t xml:space="preserve"> </w:t>
+      </w:r>
+      <w:r>
+        <w:rPr>
+          <w:rFonts w:eastAsiaTheme="minorEastAsia"/>
+        </w:rPr>
+        <w:t xml:space="preserve">+ </w:t>
+      </w:r>
+      <w:r>
+        <w:rPr>
+          <w:rFonts w:eastAsiaTheme="minorEastAsia"/>
+        </w:rPr>
+        <w:t>M</w:t>
+      </w:r>
+      <w:r>
+        <w:rPr>
+          <w:rFonts w:eastAsiaTheme="minorEastAsia"/>
+          <w:vertAlign w:val="subscript"/>
+        </w:rPr>
+        <w:t>4</w:t>
+      </w:r>
+    </w:p>
+    <w:p>
+      <w:pPr>
+        <w:spacing w:after="0"/>
+        <w:ind w:left="1416"/>
+        <w:rPr>
+          <w:rFonts w:eastAsiaTheme="minorEastAsia"/>
+          <w:vertAlign w:val="subscript"/>
+        </w:rPr>
+      </w:pPr>
+      <w:r>
+        <w:rPr>
+          <w:rFonts w:eastAsiaTheme="minorEastAsia"/>
+        </w:rPr>
+        <w:t>C</w:t>
+      </w:r>
+      <w:r>
+        <w:rPr>
+          <w:rFonts w:eastAsiaTheme="minorEastAsia"/>
+          <w:vertAlign w:val="subscript"/>
+        </w:rPr>
+        <w:t>4</w:t>
+      </w:r>
+      <w:r>
+        <w:rPr>
+          <w:rFonts w:eastAsiaTheme="minorEastAsia"/>
+        </w:rPr>
+        <w:t xml:space="preserve"> = M</w:t>
+      </w:r>
+      <w:r>
+        <w:rPr>
+          <w:rFonts w:eastAsiaTheme="minorEastAsia"/>
+          <w:vertAlign w:val="subscript"/>
+        </w:rPr>
+        <w:t>1</w:t>
+      </w:r>
+      <w:r>
+        <w:rPr>
+          <w:rFonts w:eastAsiaTheme="minorEastAsia"/>
+        </w:rPr>
+        <w:t xml:space="preserve">- </w:t>
+      </w:r>
+      <w:r>
+        <w:rPr>
+          <w:rFonts w:eastAsiaTheme="minorEastAsia"/>
+        </w:rPr>
+        <w:t>M</w:t>
+      </w:r>
+      <w:r>
+        <w:rPr>
+          <w:rFonts w:eastAsiaTheme="minorEastAsia"/>
+          <w:vertAlign w:val="subscript"/>
+        </w:rPr>
+        <w:t>2</w:t>
+      </w:r>
+      <w:r>
+        <w:rPr>
+          <w:rFonts w:eastAsiaTheme="minorEastAsia"/>
+          <w:vertAlign w:val="subscript"/>
+        </w:rPr>
+        <w:t xml:space="preserve"> </w:t>
+      </w:r>
+      <w:r>
+        <w:rPr>
+          <w:rFonts w:eastAsiaTheme="minorEastAsia"/>
+        </w:rPr>
+        <w:t>+</w:t>
+      </w:r>
+      <w:r>
+        <w:rPr>
+          <w:rFonts w:eastAsiaTheme="minorEastAsia"/>
+        </w:rPr>
+        <w:t xml:space="preserve"> </w:t>
+      </w:r>
+      <w:r>
+        <w:rPr>
+          <w:rFonts w:eastAsiaTheme="minorEastAsia"/>
+        </w:rPr>
+        <w:t>M</w:t>
+      </w:r>
+      <w:r>
+        <w:rPr>
+          <w:rFonts w:eastAsiaTheme="minorEastAsia"/>
+          <w:vertAlign w:val="subscript"/>
+        </w:rPr>
+        <w:t>3</w:t>
+      </w:r>
+      <w:r>
+        <w:rPr>
+          <w:rFonts w:eastAsiaTheme="minorEastAsia"/>
+        </w:rPr>
+        <w:t xml:space="preserve"> + </w:t>
+      </w:r>
+      <w:r>
+        <w:rPr>
+          <w:rFonts w:eastAsiaTheme="minorEastAsia"/>
+        </w:rPr>
+        <w:t>M</w:t>
+      </w:r>
+      <w:r>
+        <w:rPr>
+          <w:rFonts w:eastAsiaTheme="minorEastAsia"/>
+          <w:vertAlign w:val="subscript"/>
+        </w:rPr>
+        <w:t>6</w:t>
+      </w:r>
+    </w:p>
+    <w:p>
+      <w:pPr>
+        <w:spacing w:after="0"/>
+        <w:rPr>
+          <w:rFonts w:eastAsiaTheme="minorEastAsia"/>
+        </w:rPr>
+      </w:pPr>
+      <w:r>
+        <w:rPr>
+          <w:rFonts w:eastAsiaTheme="minorEastAsia"/>
+          <w:vertAlign w:val="subscript"/>
+        </w:rPr>
+        <w:tab/>
+      </w:r>
+      <w:r>
+        <w:rPr>
+          <w:rFonts w:eastAsiaTheme="minorEastAsia"/>
+          <w:b/>
+          <w:bCs/>
+        </w:rPr>
+        <w:t>Zwróć</w:t>
+      </w:r>
+      <w:r>
+        <w:rPr>
+          <w:rFonts w:eastAsiaTheme="minorEastAsia"/>
+          <w:vertAlign w:val="subscript"/>
+        </w:rPr>
+        <w:t xml:space="preserve"> </w:t>
+      </w:r>
+      <w:r>
+        <w:rPr>
+          <w:rFonts w:eastAsiaTheme="minorEastAsia"/>
+        </w:rPr>
+        <w:t>C</w:t>
+      </w:r>
+    </w:p>
+    <w:p>
+      <w:pPr>
+        <w:spacing w:after="0"/>
+        <w:rPr>
+          <w:rFonts w:eastAsiaTheme="minorEastAsia"/>
+        </w:rPr>
+      </w:pPr>
+    </w:p>
+    <w:p>
+      <w:pPr>
         <w:pStyle w:val="Nagwek3"/>
         <w:numPr>
           <w:ilvl w:val="2"/>
@@ -512,8 +2101,13 @@
         </w:numPr>
       </w:pPr>
       <w:r>
-        <w:t>Pomiary mnożenia macierzy metodą Binet’a</w:t>
-      </w:r>
+        <w:t xml:space="preserve">Pomiary mnożenia macierzy metodą </w:t>
+      </w:r>
+      <w:proofErr w:type="spellStart"/>
+      <w:r>
+        <w:t>Binet’a</w:t>
+      </w:r>
+      <w:proofErr w:type="spellEnd"/>
     </w:p>
     <w:p>
       <w:pPr>
@@ -1320,8 +2914,14 @@
         </w:numPr>
       </w:pPr>
       <w:r>
-        <w:t>Pomiary mnożenia macierzy metodą Strassena</w:t>
-      </w:r>
+        <w:lastRenderedPageBreak/>
+        <w:t xml:space="preserve">Pomiary mnożenia macierzy metodą </w:t>
+      </w:r>
+      <w:proofErr w:type="spellStart"/>
+      <w:r>
+        <w:t>Strassena</w:t>
+      </w:r>
+      <w:proofErr w:type="spellEnd"/>
     </w:p>
     <w:p>
       <w:pPr>
@@ -1409,7 +3009,6 @@
         </w:numPr>
       </w:pPr>
       <w:r>
-        <w:lastRenderedPageBreak/>
         <w:t>P</w:t>
       </w:r>
       <w:r>
@@ -1516,7 +3115,15 @@
         </w:numPr>
       </w:pPr>
       <w:r>
-        <w:t>Porównanie z Octave / MATLAB</w:t>
+        <w:t xml:space="preserve">Porównanie z </w:t>
+      </w:r>
+      <w:proofErr w:type="spellStart"/>
+      <w:r>
+        <w:t>Octave</w:t>
+      </w:r>
+      <w:proofErr w:type="spellEnd"/>
+      <w:r>
+        <w:t xml:space="preserve"> / MATLAB</w:t>
       </w:r>
     </w:p>
     <w:bookmarkEnd w:id="2"/>
@@ -1549,8 +3156,6 @@
           <w:highlight w:val="yellow"/>
         </w:rPr>
       </w:pPr>
-      <w:bookmarkStart w:id="3" w:name="_GoBack"/>
-      <w:bookmarkEnd w:id="3"/>
       <w:r>
         <w:rPr>
           <w:highlight w:val="yellow"/>
@@ -1569,12 +3174,44 @@
           <w:highlight w:val="yellow"/>
         </w:rPr>
       </w:pPr>
+      <w:proofErr w:type="spellStart"/>
       <w:r>
         <w:rPr>
           <w:highlight w:val="yellow"/>
         </w:rPr>
-        <w:t>Wniosk 2</w:t>
-      </w:r>
+        <w:t>Wniosk</w:t>
+      </w:r>
+      <w:proofErr w:type="spellEnd"/>
+      <w:r>
+        <w:rPr>
+          <w:highlight w:val="yellow"/>
+        </w:rPr>
+        <w:t xml:space="preserve"> 2</w:t>
+      </w:r>
+    </w:p>
+    <w:p>
+      <w:pPr>
+        <w:pStyle w:val="zwyky"/>
+        <w:rPr>
+          <w:highlight w:val="yellow"/>
+        </w:rPr>
+      </w:pPr>
+    </w:p>
+    <w:p>
+      <w:pPr>
+        <w:pStyle w:val="zwyky"/>
+        <w:rPr>
+          <w:highlight w:val="yellow"/>
+        </w:rPr>
+      </w:pPr>
+    </w:p>
+    <w:p>
+      <w:pPr>
+        <w:pStyle w:val="zwyky"/>
+        <w:rPr>
+          <w:highlight w:val="yellow"/>
+        </w:rPr>
+      </w:pPr>
     </w:p>
     <w:sectPr>
       <w:pgSz w:w="11906" w:h="16838"/>
@@ -1587,7 +3224,7 @@
 </file>
 
 <file path=word/endnotes.xml><?xml version="1.0" encoding="utf-8"?>
-<w:endnotes xmlns:wpc="http://schemas.microsoft.com/office/word/2010/wordprocessingCanvas" xmlns:cx="http://schemas.microsoft.com/office/drawing/2014/chartex" xmlns:mc="http://schemas.openxmlformats.org/markup-compatibility/2006" xmlns:o="urn:schemas-microsoft-com:office:office" xmlns:r="http://schemas.openxmlformats.org/officeDocument/2006/relationships" xmlns:m="http://schemas.openxmlformats.org/officeDocument/2006/math" xmlns:v="urn:schemas-microsoft-com:vml" xmlns:wp14="http://schemas.microsoft.com/office/word/2010/wordprocessingDrawing" xmlns:wp="http://schemas.openxmlformats.org/drawingml/2006/wordprocessingDrawing" xmlns:w10="urn:schemas-microsoft-com:office:word" xmlns:w="http://schemas.openxmlformats.org/wordprocessingml/2006/main" xmlns:w14="http://schemas.microsoft.com/office/word/2010/wordml" xmlns:w15="http://schemas.microsoft.com/office/word/2012/wordml" xmlns:w16se="http://schemas.microsoft.com/office/word/2015/wordml/symex" xmlns:wpg="http://schemas.microsoft.com/office/word/2010/wordprocessingGroup" xmlns:wpi="http://schemas.microsoft.com/office/word/2010/wordprocessingInk" xmlns:wne="http://schemas.microsoft.com/office/word/2006/wordml" xmlns:wps="http://schemas.microsoft.com/office/word/2010/wordprocessingShape" mc:Ignorable="w14 w15 w16se wp14">
+<w:endnotes xmlns:wpc="http://schemas.microsoft.com/office/word/2010/wordprocessingCanvas" xmlns:cx="http://schemas.microsoft.com/office/drawing/2014/chartex" xmlns:cx1="http://schemas.microsoft.com/office/drawing/2015/9/8/chartex" xmlns:cx2="http://schemas.microsoft.com/office/drawing/2015/10/21/chartex" xmlns:cx3="http://schemas.microsoft.com/office/drawing/2016/5/9/chartex" xmlns:cx4="http://schemas.microsoft.com/office/drawing/2016/5/10/chartex" xmlns:cx5="http://schemas.microsoft.com/office/drawing/2016/5/11/chartex" xmlns:cx6="http://schemas.microsoft.com/office/drawing/2016/5/12/chartex" xmlns:cx7="http://schemas.microsoft.com/office/drawing/2016/5/13/chartex" xmlns:cx8="http://schemas.microsoft.com/office/drawing/2016/5/14/chartex" xmlns:mc="http://schemas.openxmlformats.org/markup-compatibility/2006" xmlns:aink="http://schemas.microsoft.com/office/drawing/2016/ink" xmlns:am3d="http://schemas.microsoft.com/office/drawing/2017/model3d" xmlns:o="urn:schemas-microsoft-com:office:office" xmlns:oel="http://schemas.microsoft.com/office/2019/extlst" xmlns:r="http://schemas.openxmlformats.org/officeDocument/2006/relationships" xmlns:m="http://schemas.openxmlformats.org/officeDocument/2006/math" xmlns:v="urn:schemas-microsoft-com:vml" xmlns:wp14="http://schemas.microsoft.com/office/word/2010/wordprocessingDrawing" xmlns:wp="http://schemas.openxmlformats.org/drawingml/2006/wordprocessingDrawing" xmlns:w10="urn:schemas-microsoft-com:office:word" xmlns:w="http://schemas.openxmlformats.org/wordprocessingml/2006/main" xmlns:w14="http://schemas.microsoft.com/office/word/2010/wordml" xmlns:w15="http://schemas.microsoft.com/office/word/2012/wordml" xmlns:w16cex="http://schemas.microsoft.com/office/word/2018/wordml/cex" xmlns:w16cid="http://schemas.microsoft.com/office/word/2016/wordml/cid" xmlns:w16="http://schemas.microsoft.com/office/word/2018/wordml" xmlns:w16sdtdh="http://schemas.microsoft.com/office/word/2020/wordml/sdtdatahash" xmlns:w16se="http://schemas.microsoft.com/office/word/2015/wordml/symex" xmlns:wpg="http://schemas.microsoft.com/office/word/2010/wordprocessingGroup" xmlns:wpi="http://schemas.microsoft.com/office/word/2010/wordprocessingInk" xmlns:wne="http://schemas.microsoft.com/office/word/2006/wordml" xmlns:wps="http://schemas.microsoft.com/office/word/2010/wordprocessingShape" mc:Ignorable="w14 w15 w16se w16cid w16 w16cex w16sdtdh wp14">
   <w:endnote w:type="separator" w:id="-1">
     <w:p>
       <w:pPr>
@@ -1612,7 +3249,7 @@
 </file>
 
 <file path=word/footnotes.xml><?xml version="1.0" encoding="utf-8"?>
-<w:footnotes xmlns:wpc="http://schemas.microsoft.com/office/word/2010/wordprocessingCanvas" xmlns:cx="http://schemas.microsoft.com/office/drawing/2014/chartex" xmlns:mc="http://schemas.openxmlformats.org/markup-compatibility/2006" xmlns:o="urn:schemas-microsoft-com:office:office" xmlns:r="http://schemas.openxmlformats.org/officeDocument/2006/relationships" xmlns:m="http://schemas.openxmlformats.org/officeDocument/2006/math" xmlns:v="urn:schemas-microsoft-com:vml" xmlns:wp14="http://schemas.microsoft.com/office/word/2010/wordprocessingDrawing" xmlns:wp="http://schemas.openxmlformats.org/drawingml/2006/wordprocessingDrawing" xmlns:w10="urn:schemas-microsoft-com:office:word" xmlns:w="http://schemas.openxmlformats.org/wordprocessingml/2006/main" xmlns:w14="http://schemas.microsoft.com/office/word/2010/wordml" xmlns:w15="http://schemas.microsoft.com/office/word/2012/wordml" xmlns:w16se="http://schemas.microsoft.com/office/word/2015/wordml/symex" xmlns:wpg="http://schemas.microsoft.com/office/word/2010/wordprocessingGroup" xmlns:wpi="http://schemas.microsoft.com/office/word/2010/wordprocessingInk" xmlns:wne="http://schemas.microsoft.com/office/word/2006/wordml" xmlns:wps="http://schemas.microsoft.com/office/word/2010/wordprocessingShape" mc:Ignorable="w14 w15 w16se wp14">
+<w:footnotes xmlns:wpc="http://schemas.microsoft.com/office/word/2010/wordprocessingCanvas" xmlns:cx="http://schemas.microsoft.com/office/drawing/2014/chartex" xmlns:cx1="http://schemas.microsoft.com/office/drawing/2015/9/8/chartex" xmlns:cx2="http://schemas.microsoft.com/office/drawing/2015/10/21/chartex" xmlns:cx3="http://schemas.microsoft.com/office/drawing/2016/5/9/chartex" xmlns:cx4="http://schemas.microsoft.com/office/drawing/2016/5/10/chartex" xmlns:cx5="http://schemas.microsoft.com/office/drawing/2016/5/11/chartex" xmlns:cx6="http://schemas.microsoft.com/office/drawing/2016/5/12/chartex" xmlns:cx7="http://schemas.microsoft.com/office/drawing/2016/5/13/chartex" xmlns:cx8="http://schemas.microsoft.com/office/drawing/2016/5/14/chartex" xmlns:mc="http://schemas.openxmlformats.org/markup-compatibility/2006" xmlns:aink="http://schemas.microsoft.com/office/drawing/2016/ink" xmlns:am3d="http://schemas.microsoft.com/office/drawing/2017/model3d" xmlns:o="urn:schemas-microsoft-com:office:office" xmlns:oel="http://schemas.microsoft.com/office/2019/extlst" xmlns:r="http://schemas.openxmlformats.org/officeDocument/2006/relationships" xmlns:m="http://schemas.openxmlformats.org/officeDocument/2006/math" xmlns:v="urn:schemas-microsoft-com:vml" xmlns:wp14="http://schemas.microsoft.com/office/word/2010/wordprocessingDrawing" xmlns:wp="http://schemas.openxmlformats.org/drawingml/2006/wordprocessingDrawing" xmlns:w10="urn:schemas-microsoft-com:office:word" xmlns:w="http://schemas.openxmlformats.org/wordprocessingml/2006/main" xmlns:w14="http://schemas.microsoft.com/office/word/2010/wordml" xmlns:w15="http://schemas.microsoft.com/office/word/2012/wordml" xmlns:w16cex="http://schemas.microsoft.com/office/word/2018/wordml/cex" xmlns:w16cid="http://schemas.microsoft.com/office/word/2016/wordml/cid" xmlns:w16="http://schemas.microsoft.com/office/word/2018/wordml" xmlns:w16sdtdh="http://schemas.microsoft.com/office/word/2020/wordml/sdtdatahash" xmlns:w16se="http://schemas.microsoft.com/office/word/2015/wordml/symex" xmlns:wpg="http://schemas.microsoft.com/office/word/2010/wordprocessingGroup" xmlns:wpi="http://schemas.microsoft.com/office/word/2010/wordprocessingInk" xmlns:wne="http://schemas.microsoft.com/office/word/2006/wordml" xmlns:wps="http://schemas.microsoft.com/office/word/2010/wordprocessingShape" mc:Ignorable="w14 w15 w16se w16cid w16 w16cex w16sdtdh wp14">
   <w:footnote w:type="separator" w:id="-1">
     <w:p>
       <w:pPr>
@@ -1637,7 +3274,7 @@
 </file>
 
 <file path=word/numbering.xml><?xml version="1.0" encoding="utf-8"?>
-<w:numbering xmlns:wpc="http://schemas.microsoft.com/office/word/2010/wordprocessingCanvas" xmlns:cx="http://schemas.microsoft.com/office/drawing/2014/chartex" xmlns:mc="http://schemas.openxmlformats.org/markup-compatibility/2006" xmlns:o="urn:schemas-microsoft-com:office:office" xmlns:r="http://schemas.openxmlformats.org/officeDocument/2006/relationships" xmlns:m="http://schemas.openxmlformats.org/officeDocument/2006/math" xmlns:v="urn:schemas-microsoft-com:vml" xmlns:wp14="http://schemas.microsoft.com/office/word/2010/wordprocessingDrawing" xmlns:wp="http://schemas.openxmlformats.org/drawingml/2006/wordprocessingDrawing" xmlns:w10="urn:schemas-microsoft-com:office:word" xmlns:w="http://schemas.openxmlformats.org/wordprocessingml/2006/main" xmlns:w14="http://schemas.microsoft.com/office/word/2010/wordml" xmlns:w15="http://schemas.microsoft.com/office/word/2012/wordml" xmlns:w16se="http://schemas.microsoft.com/office/word/2015/wordml/symex" xmlns:wpg="http://schemas.microsoft.com/office/word/2010/wordprocessingGroup" xmlns:wpi="http://schemas.microsoft.com/office/word/2010/wordprocessingInk" xmlns:wne="http://schemas.microsoft.com/office/word/2006/wordml" xmlns:wps="http://schemas.microsoft.com/office/word/2010/wordprocessingShape" mc:Ignorable="w14 w15 w16se wp14">
+<w:numbering xmlns:wpc="http://schemas.microsoft.com/office/word/2010/wordprocessingCanvas" xmlns:cx="http://schemas.microsoft.com/office/drawing/2014/chartex" xmlns:cx1="http://schemas.microsoft.com/office/drawing/2015/9/8/chartex" xmlns:cx2="http://schemas.microsoft.com/office/drawing/2015/10/21/chartex" xmlns:cx3="http://schemas.microsoft.com/office/drawing/2016/5/9/chartex" xmlns:cx4="http://schemas.microsoft.com/office/drawing/2016/5/10/chartex" xmlns:cx5="http://schemas.microsoft.com/office/drawing/2016/5/11/chartex" xmlns:cx6="http://schemas.microsoft.com/office/drawing/2016/5/12/chartex" xmlns:cx7="http://schemas.microsoft.com/office/drawing/2016/5/13/chartex" xmlns:cx8="http://schemas.microsoft.com/office/drawing/2016/5/14/chartex" xmlns:mc="http://schemas.openxmlformats.org/markup-compatibility/2006" xmlns:aink="http://schemas.microsoft.com/office/drawing/2016/ink" xmlns:am3d="http://schemas.microsoft.com/office/drawing/2017/model3d" xmlns:o="urn:schemas-microsoft-com:office:office" xmlns:oel="http://schemas.microsoft.com/office/2019/extlst" xmlns:r="http://schemas.openxmlformats.org/officeDocument/2006/relationships" xmlns:m="http://schemas.openxmlformats.org/officeDocument/2006/math" xmlns:v="urn:schemas-microsoft-com:vml" xmlns:wp14="http://schemas.microsoft.com/office/word/2010/wordprocessingDrawing" xmlns:wp="http://schemas.openxmlformats.org/drawingml/2006/wordprocessingDrawing" xmlns:w10="urn:schemas-microsoft-com:office:word" xmlns:w="http://schemas.openxmlformats.org/wordprocessingml/2006/main" xmlns:w14="http://schemas.microsoft.com/office/word/2010/wordml" xmlns:w15="http://schemas.microsoft.com/office/word/2012/wordml" xmlns:w16cex="http://schemas.microsoft.com/office/word/2018/wordml/cex" xmlns:w16cid="http://schemas.microsoft.com/office/word/2016/wordml/cid" xmlns:w16="http://schemas.microsoft.com/office/word/2018/wordml" xmlns:w16sdtdh="http://schemas.microsoft.com/office/word/2020/wordml/sdtdatahash" xmlns:w16se="http://schemas.microsoft.com/office/word/2015/wordml/symex" xmlns:wpg="http://schemas.microsoft.com/office/word/2010/wordprocessingGroup" xmlns:wpi="http://schemas.microsoft.com/office/word/2010/wordprocessingInk" xmlns:wne="http://schemas.microsoft.com/office/word/2006/wordml" xmlns:wps="http://schemas.microsoft.com/office/word/2010/wordprocessingShape" mc:Ignorable="w14 w15 w16se w16cid w16 w16cex w16sdtdh wp14">
   <w:abstractNum w:abstractNumId="0" w15:restartNumberingAfterBreak="0">
     <w:nsid w:val="0B056DCB"/>
     <w:multiLevelType w:val="hybridMultilevel"/>
@@ -1985,13 +3622,13 @@
       </w:rPr>
     </w:lvl>
   </w:abstractNum>
-  <w:num w:numId="1">
+  <w:num w:numId="1" w16cid:durableId="880049873">
     <w:abstractNumId w:val="1"/>
   </w:num>
-  <w:num w:numId="2">
+  <w:num w:numId="2" w16cid:durableId="365375714">
     <w:abstractNumId w:val="0"/>
   </w:num>
-  <w:num w:numId="3">
+  <w:num w:numId="3" w16cid:durableId="1582375306">
     <w:abstractNumId w:val="2"/>
   </w:num>
   <w:numIdMacAtCleanup w:val="3"/>
@@ -1999,7 +3636,7 @@
 </file>
 
 <file path=word/styles.xml><?xml version="1.0" encoding="utf-8"?>
-<w:styles xmlns:mc="http://schemas.openxmlformats.org/markup-compatibility/2006" xmlns:r="http://schemas.openxmlformats.org/officeDocument/2006/relationships" xmlns:w="http://schemas.openxmlformats.org/wordprocessingml/2006/main" xmlns:w14="http://schemas.microsoft.com/office/word/2010/wordml" xmlns:w15="http://schemas.microsoft.com/office/word/2012/wordml" xmlns:w16se="http://schemas.microsoft.com/office/word/2015/wordml/symex" mc:Ignorable="w14 w15 w16se">
+<w:styles xmlns:mc="http://schemas.openxmlformats.org/markup-compatibility/2006" xmlns:r="http://schemas.openxmlformats.org/officeDocument/2006/relationships" xmlns:w="http://schemas.openxmlformats.org/wordprocessingml/2006/main" xmlns:w14="http://schemas.microsoft.com/office/word/2010/wordml" xmlns:w15="http://schemas.microsoft.com/office/word/2012/wordml" xmlns:w16cex="http://schemas.microsoft.com/office/word/2018/wordml/cex" xmlns:w16cid="http://schemas.microsoft.com/office/word/2016/wordml/cid" xmlns:w16="http://schemas.microsoft.com/office/word/2018/wordml" xmlns:w16sdtdh="http://schemas.microsoft.com/office/word/2020/wordml/sdtdatahash" xmlns:w16se="http://schemas.microsoft.com/office/word/2015/wordml/symex" mc:Ignorable="w14 w15 w16se w16cid w16 w16cex w16sdtdh">
   <w:docDefaults>
     <w:rPrDefault>
       <w:rPr>
@@ -2015,7 +3652,7 @@
       </w:pPr>
     </w:pPrDefault>
   </w:docDefaults>
-  <w:latentStyles w:defLockedState="0" w:defUIPriority="99" w:defSemiHidden="0" w:defUnhideWhenUsed="0" w:defQFormat="0" w:count="371">
+  <w:latentStyles w:defLockedState="0" w:defUIPriority="99" w:defSemiHidden="0" w:defUnhideWhenUsed="0" w:defQFormat="0" w:count="376">
     <w:lsdException w:name="Normal" w:uiPriority="0" w:qFormat="1"/>
     <w:lsdException w:name="heading 1" w:uiPriority="9" w:qFormat="1"/>
     <w:lsdException w:name="heading 2" w:semiHidden="1" w:uiPriority="9" w:unhideWhenUsed="1" w:qFormat="1"/>
@@ -2387,6 +4024,11 @@
     <w:lsdException w:name="List Table 5 Dark Accent 6" w:uiPriority="50"/>
     <w:lsdException w:name="List Table 6 Colorful Accent 6" w:uiPriority="51"/>
     <w:lsdException w:name="List Table 7 Colorful Accent 6" w:uiPriority="52"/>
+    <w:lsdException w:name="Mention" w:semiHidden="1" w:unhideWhenUsed="1"/>
+    <w:lsdException w:name="Smart Hyperlink" w:semiHidden="1" w:unhideWhenUsed="1"/>
+    <w:lsdException w:name="Hashtag" w:semiHidden="1" w:unhideWhenUsed="1"/>
+    <w:lsdException w:name="Unresolved Mention" w:semiHidden="1" w:unhideWhenUsed="1"/>
+    <w:lsdException w:name="Smart Link" w:semiHidden="1" w:unhideWhenUsed="1"/>
   </w:latentStyles>
   <w:style w:type="paragraph" w:default="1" w:styleId="Normalny">
     <w:name w:val="Normal"/>

</xml_diff>